<commit_message>
Project Done - Alhamdullelah
</commit_message>
<xml_diff>
--- a/Project/Report.docx
+++ b/Project/Report.docx
@@ -164,37 +164,7 @@
           <w:sz w:val="28"/>
           <w:szCs w:val="28"/>
         </w:rPr>
-        <w:t>CMPS</w:t>
-      </w:r>
-      <w:r>
-        <w:rPr>
-          <w:rFonts w:asciiTheme="majorBidi" w:hAnsiTheme="majorBidi" w:cstheme="majorBidi"/>
-          <w:b/>
-          <w:bCs/>
-          <w:sz w:val="28"/>
-          <w:szCs w:val="28"/>
-        </w:rPr>
-        <w:t xml:space="preserve"> 3</w:t>
-      </w:r>
-      <w:r>
-        <w:rPr>
-          <w:rFonts w:asciiTheme="majorBidi" w:hAnsiTheme="majorBidi" w:cstheme="majorBidi"/>
-          <w:b/>
-          <w:bCs/>
-          <w:sz w:val="28"/>
-          <w:szCs w:val="28"/>
-        </w:rPr>
-        <w:t>73</w:t>
-      </w:r>
-      <w:r>
-        <w:rPr>
-          <w:rFonts w:asciiTheme="majorBidi" w:hAnsiTheme="majorBidi" w:cstheme="majorBidi"/>
-          <w:b/>
-          <w:bCs/>
-          <w:sz w:val="28"/>
-          <w:szCs w:val="28"/>
-        </w:rPr>
-        <w:t xml:space="preserve"> - </w:t>
+        <w:t xml:space="preserve">CMPS 373 - </w:t>
       </w:r>
       <w:r>
         <w:rPr>
@@ -648,6 +618,12 @@
     </w:p>
     <w:sdt>
       <w:sdtPr>
+        <w:rPr>
+          <w:rFonts w:asciiTheme="minorHAnsi" w:eastAsiaTheme="minorHAnsi" w:hAnsiTheme="minorHAnsi" w:cstheme="minorBidi"/>
+          <w:color w:val="auto"/>
+          <w:sz w:val="22"/>
+          <w:szCs w:val="22"/>
+        </w:rPr>
         <w:id w:val="-943911084"/>
         <w:docPartObj>
           <w:docPartGallery w:val="Table of Contents"/>
@@ -656,13 +632,9 @@
       </w:sdtPr>
       <w:sdtEndPr>
         <w:rPr>
-          <w:rFonts w:asciiTheme="minorHAnsi" w:eastAsiaTheme="minorHAnsi" w:hAnsiTheme="minorHAnsi" w:cstheme="minorBidi"/>
           <w:b/>
           <w:bCs/>
           <w:noProof/>
-          <w:color w:val="auto"/>
-          <w:sz w:val="22"/>
-          <w:szCs w:val="22"/>
         </w:rPr>
       </w:sdtEndPr>
       <w:sdtContent>
@@ -856,10 +828,7 @@
       <w:bookmarkStart w:id="0" w:name="_Toc88524541"/>
       <w:r>
         <w:lastRenderedPageBreak/>
-        <w:t>S</w:t>
-      </w:r>
-      <w:r>
-        <w:t>tatement of the goals</w:t>
+        <w:t>Statement of the goals</w:t>
       </w:r>
       <w:bookmarkEnd w:id="0"/>
     </w:p>
@@ -887,7 +856,7 @@
           <w:sz w:val="24"/>
           <w:szCs w:val="24"/>
         </w:rPr>
-        <w:t>In this project, I aims to simulat</w:t>
+        <w:t>In this project, I aim to simulat</w:t>
       </w:r>
       <w:r>
         <w:rPr>
@@ -911,15 +880,23 @@
           <w:sz w:val="24"/>
           <w:szCs w:val="24"/>
         </w:rPr>
-        <w:t xml:space="preserve">with its beautiful stars, along </w:t>
-      </w:r>
-      <w:r>
-        <w:rPr>
-          <w:rFonts w:asciiTheme="majorBidi" w:hAnsiTheme="majorBidi" w:cstheme="majorBidi"/>
-          <w:sz w:val="24"/>
-          <w:szCs w:val="24"/>
-        </w:rPr>
-        <w:t xml:space="preserve">with the Solar System in our Milky Way </w:t>
+        <w:t xml:space="preserve">with its beautiful stars, </w:t>
+      </w:r>
+      <w:r>
+        <w:rPr>
+          <w:rFonts w:asciiTheme="majorBidi" w:hAnsiTheme="majorBidi" w:cstheme="majorBidi"/>
+          <w:sz w:val="24"/>
+          <w:szCs w:val="24"/>
+        </w:rPr>
+        <w:t>and</w:t>
+      </w:r>
+      <w:r>
+        <w:rPr>
+          <w:rFonts w:asciiTheme="majorBidi" w:hAnsiTheme="majorBidi" w:cstheme="majorBidi"/>
+          <w:sz w:val="24"/>
+          <w:szCs w:val="24"/>
+        </w:rPr>
+        <w:t xml:space="preserve"> the Solar System in our Milky Way </w:t>
       </w:r>
       <w:r>
         <w:rPr>
@@ -941,10 +918,7 @@
       </w:pPr>
       <w:bookmarkStart w:id="1" w:name="_Toc88524542"/>
       <w:r>
-        <w:t>D</w:t>
-      </w:r>
-      <w:r>
-        <w:t>escription</w:t>
+        <w:t>Description</w:t>
       </w:r>
       <w:bookmarkEnd w:id="1"/>
     </w:p>
@@ -1000,7 +974,7 @@
           <w:szCs w:val="24"/>
           <w:lang w:bidi="ar-QA"/>
         </w:rPr>
-        <w:t xml:space="preserve">Sun. Moreover, each planet is simulating how it is rotating in the real, such it is rotating around itself. By having this rotation we make the </w:t>
+        <w:t xml:space="preserve">Sun. Moreover, each planet is simulating how it is rotating in the real, such it is rotating around itself. By having this rotation we make the Night and the day, such the only source of light is coming from a pint light which is the Sun, and each planet will have a half </w:t>
       </w:r>
       <w:r>
         <w:rPr>
@@ -1009,470 +983,551 @@
           <w:szCs w:val="24"/>
           <w:lang w:bidi="ar-QA"/>
         </w:rPr>
-        <w:t xml:space="preserve">Night and </w:t>
-      </w:r>
-      <w:r>
-        <w:rPr>
-          <w:rFonts w:asciiTheme="majorBidi" w:hAnsiTheme="majorBidi" w:cstheme="majorBidi"/>
+        <w:t xml:space="preserve">facing the sun and it’s light (day half of the planet) and the other half obviously will be dark (Night). All of that is involving the </w:t>
+      </w:r>
+      <w:r>
+        <w:rPr>
+          <w:rFonts w:asciiTheme="majorBidi" w:hAnsiTheme="majorBidi" w:cstheme="majorBidi"/>
+          <w:sz w:val="24"/>
+          <w:szCs w:val="24"/>
+        </w:rPr>
+        <w:t>rendering area of computer graphics.</w:t>
+      </w:r>
+    </w:p>
+    <w:p>
+      <w:pPr>
+        <w:spacing w:line="360" w:lineRule="auto"/>
+        <w:rPr>
+          <w:rFonts w:asciiTheme="majorBidi" w:hAnsiTheme="majorBidi" w:cstheme="majorBidi"/>
+          <w:sz w:val="24"/>
+          <w:szCs w:val="24"/>
+        </w:rPr>
+      </w:pPr>
+      <w:r>
+        <w:rPr>
+          <w:rFonts w:asciiTheme="majorBidi" w:hAnsiTheme="majorBidi" w:cstheme="majorBidi"/>
+          <w:sz w:val="24"/>
+          <w:szCs w:val="24"/>
+        </w:rPr>
+        <w:t xml:space="preserve">In addition, interaction area of computer graphics </w:t>
+      </w:r>
+      <w:r>
+        <w:rPr>
+          <w:rFonts w:asciiTheme="majorBidi" w:hAnsiTheme="majorBidi" w:cstheme="majorBidi"/>
+          <w:sz w:val="24"/>
+          <w:szCs w:val="24"/>
+        </w:rPr>
+        <w:t xml:space="preserve">is involved by making </w:t>
+      </w:r>
+      <w:r>
+        <w:rPr>
+          <w:rFonts w:asciiTheme="majorBidi" w:hAnsiTheme="majorBidi" w:cstheme="majorBidi"/>
+          <w:sz w:val="24"/>
+          <w:szCs w:val="24"/>
+        </w:rPr>
+        <w:t xml:space="preserve">the user </w:t>
+      </w:r>
+      <w:r>
+        <w:rPr>
+          <w:rFonts w:asciiTheme="majorBidi" w:hAnsiTheme="majorBidi" w:cstheme="majorBidi"/>
+          <w:sz w:val="24"/>
+          <w:szCs w:val="24"/>
+        </w:rPr>
+        <w:t>able to</w:t>
+      </w:r>
+      <w:r>
+        <w:rPr>
+          <w:rFonts w:asciiTheme="majorBidi" w:hAnsiTheme="majorBidi" w:cstheme="majorBidi"/>
+          <w:sz w:val="24"/>
+          <w:szCs w:val="24"/>
+        </w:rPr>
+        <w:t xml:space="preserve"> move around, zoom in, zoom out, rotate to see the solar system from any degree he likes.</w:t>
+      </w:r>
+      <w:r>
+        <w:rPr>
+          <w:rFonts w:asciiTheme="majorBidi" w:hAnsiTheme="majorBidi" w:cstheme="majorBidi"/>
+          <w:sz w:val="24"/>
+          <w:szCs w:val="24"/>
+        </w:rPr>
+        <w:t xml:space="preserve"> Additionally, the user can </w:t>
+      </w:r>
+      <w:r>
+        <w:rPr>
+          <w:rFonts w:asciiTheme="majorBidi" w:hAnsiTheme="majorBidi" w:cstheme="majorBidi"/>
+          <w:sz w:val="24"/>
+          <w:szCs w:val="24"/>
+        </w:rPr>
+        <w:t>click</w:t>
+      </w:r>
+      <w:r>
+        <w:rPr>
+          <w:rFonts w:asciiTheme="majorBidi" w:hAnsiTheme="majorBidi" w:cstheme="majorBidi"/>
+          <w:sz w:val="24"/>
+          <w:szCs w:val="24"/>
+        </w:rPr>
+        <w:t xml:space="preserve"> (R) to toggle between two options, (the plates are rotating around the sun), or (the planets are in fixed positions)</w:t>
+      </w:r>
+      <w:r>
+        <w:rPr>
+          <w:rFonts w:asciiTheme="majorBidi" w:hAnsiTheme="majorBidi" w:cstheme="majorBidi"/>
+          <w:sz w:val="24"/>
+          <w:szCs w:val="24"/>
+        </w:rPr>
+        <w:t>.</w:t>
+      </w:r>
+      <w:r>
+        <w:rPr>
+          <w:rFonts w:asciiTheme="majorBidi" w:hAnsiTheme="majorBidi" w:cstheme="majorBidi"/>
+          <w:sz w:val="24"/>
+          <w:szCs w:val="24"/>
+        </w:rPr>
+        <w:t xml:space="preserve"> Arrows up, and down are controlling the speed of movement for the whole scene </w:t>
+      </w:r>
+    </w:p>
+    <w:p>
+      <w:pPr>
+        <w:spacing w:line="360" w:lineRule="auto"/>
+        <w:rPr>
+          <w:rFonts w:asciiTheme="majorBidi" w:hAnsiTheme="majorBidi" w:cstheme="majorBidi"/>
+          <w:sz w:val="24"/>
+          <w:szCs w:val="24"/>
+        </w:rPr>
+      </w:pPr>
+      <w:r>
+        <w:rPr>
+          <w:rFonts w:asciiTheme="majorBidi" w:hAnsiTheme="majorBidi" w:cstheme="majorBidi"/>
+          <w:sz w:val="24"/>
+          <w:szCs w:val="24"/>
+        </w:rPr>
+        <w:t>The environment is live rendered. It consists of the small stars in the outer space which are placed in random places to give the realistic feeling if the space picture.</w:t>
+      </w:r>
+    </w:p>
+    <w:p>
+      <w:pPr>
+        <w:spacing w:line="360" w:lineRule="auto"/>
+        <w:rPr>
+          <w:rFonts w:asciiTheme="majorBidi" w:hAnsiTheme="majorBidi" w:cstheme="majorBidi"/>
+          <w:sz w:val="24"/>
+          <w:szCs w:val="24"/>
+        </w:rPr>
+      </w:pPr>
+      <w:r>
+        <w:rPr>
+          <w:rFonts w:asciiTheme="majorBidi" w:hAnsiTheme="majorBidi" w:cstheme="majorBidi"/>
+          <w:sz w:val="24"/>
+          <w:szCs w:val="24"/>
+        </w:rPr>
+        <w:t xml:space="preserve">I have </w:t>
+      </w:r>
+      <w:r>
+        <w:rPr>
+          <w:rFonts w:asciiTheme="majorBidi" w:hAnsiTheme="majorBidi" w:cstheme="majorBidi"/>
+          <w:sz w:val="24"/>
+          <w:szCs w:val="24"/>
+        </w:rPr>
+        <w:t>designed</w:t>
+      </w:r>
+      <w:r>
+        <w:rPr>
+          <w:rFonts w:asciiTheme="majorBidi" w:hAnsiTheme="majorBidi" w:cstheme="majorBidi"/>
+          <w:sz w:val="24"/>
+          <w:szCs w:val="24"/>
+        </w:rPr>
+        <w:t xml:space="preserve"> m</w:t>
+      </w:r>
+      <w:r>
+        <w:rPr>
+          <w:rFonts w:asciiTheme="majorBidi" w:hAnsiTheme="majorBidi" w:cstheme="majorBidi"/>
+          <w:sz w:val="24"/>
+          <w:szCs w:val="24"/>
+        </w:rPr>
+        <w:t xml:space="preserve">any </w:t>
+      </w:r>
+      <w:r>
+        <w:rPr>
+          <w:rFonts w:asciiTheme="majorBidi" w:hAnsiTheme="majorBidi" w:cstheme="majorBidi"/>
+          <w:sz w:val="24"/>
+          <w:szCs w:val="24"/>
+        </w:rPr>
+        <w:t xml:space="preserve">of the </w:t>
+      </w:r>
+      <w:r>
+        <w:rPr>
+          <w:rFonts w:asciiTheme="majorBidi" w:hAnsiTheme="majorBidi" w:cstheme="majorBidi"/>
+          <w:sz w:val="24"/>
+          <w:szCs w:val="24"/>
+        </w:rPr>
+        <w:t xml:space="preserve">models (planets and stars) </w:t>
+      </w:r>
+      <w:r>
+        <w:rPr>
+          <w:rFonts w:asciiTheme="majorBidi" w:hAnsiTheme="majorBidi" w:cstheme="majorBidi"/>
+          <w:sz w:val="24"/>
+          <w:szCs w:val="24"/>
+        </w:rPr>
+        <w:t xml:space="preserve">using </w:t>
+      </w:r>
+      <w:r>
+        <w:rPr>
+          <w:rFonts w:asciiTheme="majorBidi" w:hAnsiTheme="majorBidi" w:cstheme="majorBidi"/>
+          <w:sz w:val="24"/>
+          <w:szCs w:val="24"/>
+        </w:rPr>
+        <w:t xml:space="preserve">blender, and </w:t>
+      </w:r>
+      <w:r>
+        <w:rPr>
+          <w:rFonts w:asciiTheme="majorBidi" w:hAnsiTheme="majorBidi" w:cstheme="majorBidi"/>
+          <w:sz w:val="24"/>
+          <w:szCs w:val="24"/>
+        </w:rPr>
+        <w:t xml:space="preserve">I used </w:t>
+      </w:r>
+      <w:proofErr w:type="spellStart"/>
+      <w:r>
+        <w:rPr>
+          <w:rFonts w:asciiTheme="majorBidi" w:hAnsiTheme="majorBidi" w:cstheme="majorBidi"/>
+          <w:sz w:val="24"/>
+          <w:szCs w:val="24"/>
+        </w:rPr>
+        <w:t>Assimp</w:t>
+      </w:r>
+      <w:proofErr w:type="spellEnd"/>
+      <w:r>
+        <w:rPr>
+          <w:rFonts w:asciiTheme="majorBidi" w:hAnsiTheme="majorBidi" w:cstheme="majorBidi"/>
+          <w:sz w:val="24"/>
+          <w:szCs w:val="24"/>
+        </w:rPr>
+        <w:t xml:space="preserve"> library</w:t>
+      </w:r>
+      <w:r>
+        <w:rPr>
+          <w:rFonts w:asciiTheme="majorBidi" w:hAnsiTheme="majorBidi" w:cstheme="majorBidi"/>
+          <w:sz w:val="24"/>
+          <w:szCs w:val="24"/>
+        </w:rPr>
+        <w:t xml:space="preserve"> </w:t>
+      </w:r>
+      <w:r>
+        <w:rPr>
+          <w:rFonts w:asciiTheme="majorBidi" w:hAnsiTheme="majorBidi" w:cstheme="majorBidi"/>
+          <w:sz w:val="24"/>
+          <w:szCs w:val="24"/>
+        </w:rPr>
+        <w:t xml:space="preserve">to import model with all different </w:t>
+      </w:r>
+      <w:r>
+        <w:rPr>
+          <w:rFonts w:asciiTheme="majorBidi" w:hAnsiTheme="majorBidi" w:cstheme="majorBidi"/>
+          <w:sz w:val="24"/>
+          <w:szCs w:val="24"/>
+        </w:rPr>
+        <w:t>models’</w:t>
+      </w:r>
+      <w:r>
+        <w:rPr>
+          <w:rFonts w:asciiTheme="majorBidi" w:hAnsiTheme="majorBidi" w:cstheme="majorBidi"/>
+          <w:sz w:val="24"/>
+          <w:szCs w:val="24"/>
+        </w:rPr>
+        <w:t xml:space="preserve"> formats.</w:t>
+      </w:r>
+    </w:p>
+    <w:p>
+      <w:pPr>
+        <w:spacing w:line="360" w:lineRule="auto"/>
+        <w:rPr>
+          <w:rFonts w:asciiTheme="majorBidi" w:hAnsiTheme="majorBidi" w:cstheme="majorBidi"/>
+          <w:sz w:val="24"/>
+          <w:szCs w:val="24"/>
+        </w:rPr>
+      </w:pPr>
+      <w:r>
+        <w:rPr>
+          <w:rFonts w:asciiTheme="majorBidi" w:hAnsiTheme="majorBidi" w:cstheme="majorBidi"/>
+          <w:sz w:val="24"/>
+          <w:szCs w:val="24"/>
+        </w:rPr>
+        <w:t>The code doesn’t need any special instructions to run.</w:t>
+      </w:r>
+      <w:r>
+        <w:rPr>
+          <w:rFonts w:asciiTheme="majorBidi" w:hAnsiTheme="majorBidi" w:cstheme="majorBidi"/>
+          <w:sz w:val="24"/>
+          <w:szCs w:val="24"/>
+        </w:rPr>
+        <w:t xml:space="preserve"> Everything is organized, structured, and named well</w:t>
+      </w:r>
+      <w:r>
+        <w:rPr>
+          <w:rFonts w:asciiTheme="majorBidi" w:hAnsiTheme="majorBidi" w:cstheme="majorBidi"/>
+          <w:sz w:val="24"/>
+          <w:szCs w:val="24"/>
+        </w:rPr>
+        <w:t>.</w:t>
+      </w:r>
+    </w:p>
+    <w:p>
+      <w:pPr>
+        <w:spacing w:line="360" w:lineRule="auto"/>
+        <w:rPr>
+          <w:rFonts w:asciiTheme="majorBidi" w:hAnsiTheme="majorBidi" w:cstheme="majorBidi"/>
+          <w:sz w:val="24"/>
+          <w:szCs w:val="24"/>
+        </w:rPr>
+      </w:pPr>
+      <w:r>
+        <w:rPr>
+          <w:rFonts w:asciiTheme="majorBidi" w:hAnsiTheme="majorBidi" w:cstheme="majorBidi"/>
+          <w:sz w:val="24"/>
+          <w:szCs w:val="24"/>
+        </w:rPr>
+        <w:t xml:space="preserve">One of </w:t>
+      </w:r>
+      <w:r>
+        <w:rPr>
+          <w:rFonts w:asciiTheme="majorBidi" w:hAnsiTheme="majorBidi" w:cstheme="majorBidi"/>
+          <w:sz w:val="24"/>
+          <w:szCs w:val="24"/>
+        </w:rPr>
+        <w:t xml:space="preserve">challenges </w:t>
+      </w:r>
+      <w:r>
+        <w:rPr>
+          <w:rFonts w:asciiTheme="majorBidi" w:hAnsiTheme="majorBidi" w:cstheme="majorBidi"/>
+          <w:sz w:val="24"/>
+          <w:szCs w:val="24"/>
+        </w:rPr>
+        <w:t xml:space="preserve">that I </w:t>
+      </w:r>
+      <w:r>
+        <w:rPr>
+          <w:rFonts w:asciiTheme="majorBidi" w:hAnsiTheme="majorBidi" w:cstheme="majorBidi"/>
+          <w:sz w:val="24"/>
+          <w:szCs w:val="24"/>
+        </w:rPr>
+        <w:t>have faced</w:t>
+      </w:r>
+      <w:r>
+        <w:rPr>
+          <w:rFonts w:asciiTheme="majorBidi" w:hAnsiTheme="majorBidi" w:cstheme="majorBidi"/>
+          <w:sz w:val="24"/>
+          <w:szCs w:val="24"/>
+        </w:rPr>
+        <w:t xml:space="preserve"> is how to </w:t>
+      </w:r>
+      <w:r>
+        <w:rPr>
+          <w:rFonts w:asciiTheme="majorBidi" w:hAnsiTheme="majorBidi" w:cstheme="majorBidi"/>
+          <w:sz w:val="24"/>
+          <w:szCs w:val="24"/>
+        </w:rPr>
+        <w:t>set</w:t>
+      </w:r>
+      <w:r>
+        <w:rPr>
+          <w:rFonts w:asciiTheme="majorBidi" w:hAnsiTheme="majorBidi" w:cstheme="majorBidi"/>
+          <w:sz w:val="24"/>
+          <w:szCs w:val="24"/>
+        </w:rPr>
+        <w:t xml:space="preserve"> the best values </w:t>
+      </w:r>
+      <w:r>
+        <w:rPr>
+          <w:rFonts w:asciiTheme="majorBidi" w:hAnsiTheme="majorBidi" w:cstheme="majorBidi"/>
+          <w:sz w:val="24"/>
+          <w:szCs w:val="24"/>
+        </w:rPr>
+        <w:t>for</w:t>
+      </w:r>
+      <w:r>
+        <w:rPr>
+          <w:rFonts w:asciiTheme="majorBidi" w:hAnsiTheme="majorBidi" w:cstheme="majorBidi"/>
+          <w:sz w:val="24"/>
+          <w:szCs w:val="24"/>
+        </w:rPr>
+        <w:t xml:space="preserve"> the equation of point light, that balance between the light </w:t>
+      </w:r>
+      <w:r>
+        <w:rPr>
+          <w:rFonts w:asciiTheme="majorBidi" w:hAnsiTheme="majorBidi" w:cstheme="majorBidi"/>
+          <w:sz w:val="24"/>
+          <w:szCs w:val="24"/>
+        </w:rPr>
+        <w:t>Intensity</w:t>
+      </w:r>
+      <w:r>
+        <w:rPr>
+          <w:rFonts w:asciiTheme="majorBidi" w:hAnsiTheme="majorBidi" w:cstheme="majorBidi"/>
+          <w:sz w:val="24"/>
+          <w:szCs w:val="24"/>
+        </w:rPr>
+        <w:t>, and how far the ray can go</w:t>
+      </w:r>
+      <w:r>
+        <w:rPr>
+          <w:rFonts w:asciiTheme="majorBidi" w:hAnsiTheme="majorBidi" w:cstheme="majorBidi"/>
+          <w:sz w:val="24"/>
+          <w:szCs w:val="24"/>
+        </w:rPr>
+        <w:t xml:space="preserve"> -r-</w:t>
+      </w:r>
+      <w:r>
+        <w:rPr>
+          <w:rFonts w:asciiTheme="majorBidi" w:hAnsiTheme="majorBidi" w:cstheme="majorBidi"/>
+          <w:sz w:val="24"/>
+          <w:szCs w:val="24"/>
+        </w:rPr>
+        <w:t xml:space="preserve"> (to reach the far way planets and light them).</w:t>
+      </w:r>
+      <w:r>
+        <w:rPr>
+          <w:rFonts w:asciiTheme="majorBidi" w:hAnsiTheme="majorBidi" w:cstheme="majorBidi"/>
+          <w:sz w:val="24"/>
+          <w:szCs w:val="24"/>
+        </w:rPr>
+        <w:t xml:space="preserve"> </w:t>
+      </w:r>
+      <w:r>
+        <w:rPr>
+          <w:rFonts w:asciiTheme="majorBidi" w:hAnsiTheme="majorBidi" w:cstheme="majorBidi"/>
+          <w:sz w:val="24"/>
+          <w:szCs w:val="24"/>
+        </w:rPr>
+        <w:t>Also</w:t>
+      </w:r>
+      <w:r>
+        <w:rPr>
+          <w:rFonts w:asciiTheme="majorBidi" w:hAnsiTheme="majorBidi" w:cstheme="majorBidi"/>
+          <w:sz w:val="24"/>
+          <w:szCs w:val="24"/>
+        </w:rPr>
+        <w:t>, applying the rotation of all planets (each by his speed and in his orbital ) and all of them around the sun, was also a little challenging</w:t>
+      </w:r>
+      <w:r>
+        <w:rPr>
+          <w:rFonts w:asciiTheme="majorBidi" w:hAnsiTheme="majorBidi" w:cstheme="majorBidi"/>
+          <w:sz w:val="24"/>
+          <w:szCs w:val="24"/>
+        </w:rPr>
+        <w:t>.</w:t>
+      </w:r>
+    </w:p>
+    <w:p>
+      <w:pPr>
+        <w:rPr>
+          <w:rFonts w:asciiTheme="majorBidi" w:hAnsiTheme="majorBidi" w:cstheme="majorBidi"/>
+          <w:sz w:val="24"/>
+          <w:szCs w:val="24"/>
+        </w:rPr>
+      </w:pPr>
+      <w:r>
+        <w:rPr>
+          <w:rFonts w:asciiTheme="majorBidi" w:hAnsiTheme="majorBidi" w:cstheme="majorBidi"/>
+          <w:sz w:val="24"/>
+          <w:szCs w:val="24"/>
+        </w:rPr>
+        <w:br w:type="page"/>
+      </w:r>
+    </w:p>
+    <w:p>
+      <w:pPr>
+        <w:keepNext/>
+        <w:spacing w:line="360" w:lineRule="auto"/>
+      </w:pPr>
+      <w:r>
+        <w:rPr>
+          <w:rFonts w:asciiTheme="majorBidi" w:hAnsiTheme="majorBidi" w:cstheme="majorBidi"/>
+          <w:noProof/>
           <w:sz w:val="24"/>
           <w:szCs w:val="24"/>
           <w:lang w:bidi="ar-QA"/>
         </w:rPr>
-        <w:t xml:space="preserve">the </w:t>
-      </w:r>
-      <w:r>
+        <w:lastRenderedPageBreak/>
+        <w:drawing>
+          <wp:inline distT="0" distB="0" distL="0" distR="0" wp14:anchorId="4B9E8F6F" wp14:editId="16C49457">
+            <wp:extent cx="5943600" cy="4435475"/>
+            <wp:effectExtent l="0" t="0" r="0" b="3175"/>
+            <wp:docPr id="1" name="Picture 1" descr="A group of planets in space&#10;&#10;Description automatically generated with medium confidence"/>
+            <wp:cNvGraphicFramePr>
+              <a:graphicFrameLocks xmlns:a="http://schemas.openxmlformats.org/drawingml/2006/main" noChangeAspect="1"/>
+            </wp:cNvGraphicFramePr>
+            <a:graphic xmlns:a="http://schemas.openxmlformats.org/drawingml/2006/main">
+              <a:graphicData uri="http://schemas.openxmlformats.org/drawingml/2006/picture">
+                <pic:pic xmlns:pic="http://schemas.openxmlformats.org/drawingml/2006/picture">
+                  <pic:nvPicPr>
+                    <pic:cNvPr id="1" name="Picture 1" descr="A group of planets in space&#10;&#10;Description automatically generated with medium confidence"/>
+                    <pic:cNvPicPr/>
+                  </pic:nvPicPr>
+                  <pic:blipFill>
+                    <a:blip r:embed="rId8">
+                      <a:extLst>
+                        <a:ext uri="{28A0092B-C50C-407E-A947-70E740481C1C}">
+                          <a14:useLocalDpi xmlns:a14="http://schemas.microsoft.com/office/drawing/2010/main" val="0"/>
+                        </a:ext>
+                      </a:extLst>
+                    </a:blip>
+                    <a:stretch>
+                      <a:fillRect/>
+                    </a:stretch>
+                  </pic:blipFill>
+                  <pic:spPr>
+                    <a:xfrm>
+                      <a:off x="0" y="0"/>
+                      <a:ext cx="5943600" cy="4435475"/>
+                    </a:xfrm>
+                    <a:prstGeom prst="rect">
+                      <a:avLst/>
+                    </a:prstGeom>
+                  </pic:spPr>
+                </pic:pic>
+              </a:graphicData>
+            </a:graphic>
+          </wp:inline>
+        </w:drawing>
+      </w:r>
+    </w:p>
+    <w:p>
+      <w:pPr>
+        <w:pStyle w:val="Caption"/>
+        <w:jc w:val="center"/>
         <w:rPr>
           <w:rFonts w:asciiTheme="majorBidi" w:hAnsiTheme="majorBidi" w:cstheme="majorBidi"/>
           <w:sz w:val="24"/>
           <w:szCs w:val="24"/>
           <w:lang w:bidi="ar-QA"/>
         </w:rPr>
-        <w:t>day</w:t>
-      </w:r>
-      <w:r>
-        <w:rPr>
-          <w:rFonts w:asciiTheme="majorBidi" w:hAnsiTheme="majorBidi" w:cstheme="majorBidi"/>
-          <w:sz w:val="24"/>
-          <w:szCs w:val="24"/>
-          <w:lang w:bidi="ar-QA"/>
-        </w:rPr>
-        <w:t xml:space="preserve">, such the only source of light is coming from a pint light which is the Sun, and each planet will have a half </w:t>
-      </w:r>
-      <w:r>
-        <w:rPr>
-          <w:rFonts w:asciiTheme="majorBidi" w:hAnsiTheme="majorBidi" w:cstheme="majorBidi"/>
-          <w:sz w:val="24"/>
-          <w:szCs w:val="24"/>
-          <w:lang w:bidi="ar-QA"/>
-        </w:rPr>
-        <w:t xml:space="preserve">facing the sun and it’s light (day half of the planet) and the other half obviously will be dark (Night). All of that is involving the </w:t>
-      </w:r>
-      <w:r>
-        <w:rPr>
-          <w:rFonts w:asciiTheme="majorBidi" w:hAnsiTheme="majorBidi" w:cstheme="majorBidi"/>
-          <w:sz w:val="24"/>
-          <w:szCs w:val="24"/>
-        </w:rPr>
-        <w:t>rendering</w:t>
-      </w:r>
-      <w:r>
-        <w:rPr>
-          <w:rFonts w:asciiTheme="majorBidi" w:hAnsiTheme="majorBidi" w:cstheme="majorBidi"/>
-          <w:sz w:val="24"/>
-          <w:szCs w:val="24"/>
+      </w:pPr>
+      <w:r>
+        <w:t xml:space="preserve">Figure </w:t>
+      </w:r>
+      <w:fldSimple w:instr=" SEQ Figure \* ARABIC ">
+        <w:r>
+          <w:rPr>
+            <w:noProof/>
+          </w:rPr>
+          <w:t>1</w:t>
+        </w:r>
+      </w:fldSimple>
+      <w:r>
+        <w:t xml:space="preserve"> Program</w:t>
+      </w:r>
+      <w:r>
+        <w:rPr>
+          <w:noProof/>
         </w:rPr>
         <w:t xml:space="preserve"> </w:t>
       </w:r>
       <w:r>
         <w:rPr>
-          <w:rFonts w:asciiTheme="majorBidi" w:hAnsiTheme="majorBidi" w:cstheme="majorBidi"/>
-          <w:sz w:val="24"/>
-          <w:szCs w:val="24"/>
-        </w:rPr>
-        <w:t>area of computer graphics</w:t>
-      </w:r>
-      <w:r>
-        <w:rPr>
-          <w:rFonts w:asciiTheme="majorBidi" w:hAnsiTheme="majorBidi" w:cstheme="majorBidi"/>
-          <w:sz w:val="24"/>
-          <w:szCs w:val="24"/>
-        </w:rPr>
-        <w:t>.</w:t>
-      </w:r>
-    </w:p>
-    <w:p>
-      <w:pPr>
-        <w:spacing w:line="360" w:lineRule="auto"/>
-        <w:rPr>
-          <w:rFonts w:asciiTheme="majorBidi" w:hAnsiTheme="majorBidi" w:cstheme="majorBidi"/>
-          <w:sz w:val="24"/>
-          <w:szCs w:val="24"/>
-        </w:rPr>
-      </w:pPr>
-      <w:r>
-        <w:rPr>
-          <w:rFonts w:asciiTheme="majorBidi" w:hAnsiTheme="majorBidi" w:cstheme="majorBidi"/>
-          <w:sz w:val="24"/>
-          <w:szCs w:val="24"/>
-        </w:rPr>
-        <w:t xml:space="preserve">In addition, </w:t>
-      </w:r>
-      <w:r>
-        <w:rPr>
-          <w:rFonts w:asciiTheme="majorBidi" w:hAnsiTheme="majorBidi" w:cstheme="majorBidi"/>
-          <w:sz w:val="24"/>
-          <w:szCs w:val="24"/>
-        </w:rPr>
-        <w:t>interaction</w:t>
-      </w:r>
-      <w:r>
-        <w:rPr>
-          <w:rFonts w:asciiTheme="majorBidi" w:hAnsiTheme="majorBidi" w:cstheme="majorBidi"/>
-          <w:sz w:val="24"/>
-          <w:szCs w:val="24"/>
-        </w:rPr>
-        <w:t xml:space="preserve"> </w:t>
-      </w:r>
-      <w:r>
-        <w:rPr>
-          <w:rFonts w:asciiTheme="majorBidi" w:hAnsiTheme="majorBidi" w:cstheme="majorBidi"/>
-          <w:sz w:val="24"/>
-          <w:szCs w:val="24"/>
-        </w:rPr>
-        <w:t>area of computer graphics</w:t>
-      </w:r>
-      <w:r>
-        <w:rPr>
-          <w:rFonts w:asciiTheme="majorBidi" w:hAnsiTheme="majorBidi" w:cstheme="majorBidi"/>
-          <w:sz w:val="24"/>
-          <w:szCs w:val="24"/>
-        </w:rPr>
-        <w:t xml:space="preserve"> </w:t>
-      </w:r>
-      <w:r>
-        <w:rPr>
-          <w:rFonts w:asciiTheme="majorBidi" w:hAnsiTheme="majorBidi" w:cstheme="majorBidi"/>
-          <w:sz w:val="24"/>
-          <w:szCs w:val="24"/>
-        </w:rPr>
-        <w:t xml:space="preserve">is involved by making </w:t>
-      </w:r>
-      <w:r>
-        <w:rPr>
-          <w:rFonts w:asciiTheme="majorBidi" w:hAnsiTheme="majorBidi" w:cstheme="majorBidi"/>
-          <w:sz w:val="24"/>
-          <w:szCs w:val="24"/>
-        </w:rPr>
-        <w:t xml:space="preserve">the user </w:t>
-      </w:r>
-      <w:r>
-        <w:rPr>
-          <w:rFonts w:asciiTheme="majorBidi" w:hAnsiTheme="majorBidi" w:cstheme="majorBidi"/>
-          <w:sz w:val="24"/>
-          <w:szCs w:val="24"/>
-        </w:rPr>
-        <w:t>able to</w:t>
-      </w:r>
-      <w:r>
-        <w:rPr>
-          <w:rFonts w:asciiTheme="majorBidi" w:hAnsiTheme="majorBidi" w:cstheme="majorBidi"/>
-          <w:sz w:val="24"/>
-          <w:szCs w:val="24"/>
-        </w:rPr>
-        <w:t xml:space="preserve"> move around, zoom in, zoom out, rotate to see the solar system from any degree he likes.</w:t>
-      </w:r>
-      <w:r>
-        <w:rPr>
-          <w:rFonts w:asciiTheme="majorBidi" w:hAnsiTheme="majorBidi" w:cstheme="majorBidi"/>
-          <w:sz w:val="24"/>
-          <w:szCs w:val="24"/>
-        </w:rPr>
-        <w:t xml:space="preserve"> Additionally, the user can </w:t>
-      </w:r>
-      <w:r>
-        <w:rPr>
-          <w:rFonts w:asciiTheme="majorBidi" w:hAnsiTheme="majorBidi" w:cstheme="majorBidi"/>
-          <w:sz w:val="24"/>
-          <w:szCs w:val="24"/>
-        </w:rPr>
-        <w:t>click</w:t>
-      </w:r>
-      <w:r>
-        <w:rPr>
-          <w:rFonts w:asciiTheme="majorBidi" w:hAnsiTheme="majorBidi" w:cstheme="majorBidi"/>
-          <w:sz w:val="24"/>
-          <w:szCs w:val="24"/>
-        </w:rPr>
-        <w:t xml:space="preserve"> (R) to toggle between two options, (the plates are rotating around the sun), or (the planets are in fixed positions)</w:t>
-      </w:r>
-      <w:r>
-        <w:rPr>
-          <w:rFonts w:asciiTheme="majorBidi" w:hAnsiTheme="majorBidi" w:cstheme="majorBidi"/>
-          <w:sz w:val="24"/>
-          <w:szCs w:val="24"/>
-        </w:rPr>
-        <w:t>.</w:t>
-      </w:r>
-      <w:r>
-        <w:rPr>
-          <w:rFonts w:asciiTheme="majorBidi" w:hAnsiTheme="majorBidi" w:cstheme="majorBidi"/>
-          <w:sz w:val="24"/>
-          <w:szCs w:val="24"/>
-        </w:rPr>
-        <w:t xml:space="preserve"> Arrows up, and down are controlling the speed of movement for the whole scene </w:t>
-      </w:r>
-    </w:p>
-    <w:p>
-      <w:pPr>
-        <w:spacing w:line="360" w:lineRule="auto"/>
-        <w:rPr>
-          <w:rFonts w:asciiTheme="majorBidi" w:hAnsiTheme="majorBidi" w:cstheme="majorBidi"/>
-          <w:sz w:val="24"/>
-          <w:szCs w:val="24"/>
-        </w:rPr>
-      </w:pPr>
-      <w:r>
-        <w:rPr>
-          <w:rFonts w:asciiTheme="majorBidi" w:hAnsiTheme="majorBidi" w:cstheme="majorBidi"/>
-          <w:sz w:val="24"/>
-          <w:szCs w:val="24"/>
-        </w:rPr>
-        <w:t>The environment is live rendered. It consists of the small stars in the outer space which are placed in random places to give the realistic feeling if the space picture.</w:t>
-      </w:r>
-    </w:p>
-    <w:p>
-      <w:pPr>
-        <w:spacing w:line="360" w:lineRule="auto"/>
-        <w:rPr>
-          <w:rFonts w:asciiTheme="majorBidi" w:hAnsiTheme="majorBidi" w:cstheme="majorBidi"/>
-          <w:sz w:val="24"/>
-          <w:szCs w:val="24"/>
-        </w:rPr>
-      </w:pPr>
-      <w:r>
-        <w:rPr>
-          <w:rFonts w:asciiTheme="majorBidi" w:hAnsiTheme="majorBidi" w:cstheme="majorBidi"/>
-          <w:sz w:val="24"/>
-          <w:szCs w:val="24"/>
-        </w:rPr>
-        <w:t xml:space="preserve">Many models (planets and stars) are modeled using blender, and </w:t>
-      </w:r>
-      <w:proofErr w:type="spellStart"/>
-      <w:r>
-        <w:rPr>
-          <w:rFonts w:asciiTheme="majorBidi" w:hAnsiTheme="majorBidi" w:cstheme="majorBidi"/>
-          <w:sz w:val="24"/>
-          <w:szCs w:val="24"/>
-        </w:rPr>
-        <w:t>Assimp</w:t>
-      </w:r>
-      <w:proofErr w:type="spellEnd"/>
-      <w:r>
-        <w:rPr>
-          <w:rFonts w:asciiTheme="majorBidi" w:hAnsiTheme="majorBidi" w:cstheme="majorBidi"/>
-          <w:sz w:val="24"/>
-          <w:szCs w:val="24"/>
-        </w:rPr>
-        <w:t xml:space="preserve"> library is used to import </w:t>
-      </w:r>
-      <w:r>
-        <w:rPr>
-          <w:rFonts w:asciiTheme="majorBidi" w:hAnsiTheme="majorBidi" w:cstheme="majorBidi"/>
-          <w:sz w:val="24"/>
-          <w:szCs w:val="24"/>
-        </w:rPr>
-        <w:t>model</w:t>
-      </w:r>
-      <w:r>
-        <w:rPr>
-          <w:rFonts w:asciiTheme="majorBidi" w:hAnsiTheme="majorBidi" w:cstheme="majorBidi"/>
-          <w:sz w:val="24"/>
-          <w:szCs w:val="24"/>
-        </w:rPr>
-        <w:t xml:space="preserve">  with all different </w:t>
-      </w:r>
-      <w:r>
-        <w:rPr>
-          <w:rFonts w:asciiTheme="majorBidi" w:hAnsiTheme="majorBidi" w:cstheme="majorBidi"/>
-          <w:sz w:val="24"/>
-          <w:szCs w:val="24"/>
-        </w:rPr>
-        <w:t>models’</w:t>
-      </w:r>
-      <w:r>
-        <w:rPr>
-          <w:rFonts w:asciiTheme="majorBidi" w:hAnsiTheme="majorBidi" w:cstheme="majorBidi"/>
-          <w:sz w:val="24"/>
-          <w:szCs w:val="24"/>
-        </w:rPr>
-        <w:t xml:space="preserve"> formats.</w:t>
-      </w:r>
-    </w:p>
-    <w:p>
-      <w:pPr>
-        <w:spacing w:line="360" w:lineRule="auto"/>
-        <w:rPr>
-          <w:rFonts w:asciiTheme="majorBidi" w:hAnsiTheme="majorBidi" w:cstheme="majorBidi"/>
-          <w:sz w:val="24"/>
-          <w:szCs w:val="24"/>
-        </w:rPr>
-      </w:pPr>
-      <w:r>
-        <w:rPr>
-          <w:rFonts w:asciiTheme="majorBidi" w:hAnsiTheme="majorBidi" w:cstheme="majorBidi"/>
-          <w:sz w:val="24"/>
-          <w:szCs w:val="24"/>
-        </w:rPr>
-        <w:t xml:space="preserve">The code doesn’t need any </w:t>
-      </w:r>
-      <w:r>
-        <w:rPr>
-          <w:rFonts w:asciiTheme="majorBidi" w:hAnsiTheme="majorBidi" w:cstheme="majorBidi"/>
-          <w:sz w:val="24"/>
-          <w:szCs w:val="24"/>
-        </w:rPr>
-        <w:t>special instructions to run</w:t>
-      </w:r>
-      <w:r>
-        <w:rPr>
-          <w:rFonts w:asciiTheme="majorBidi" w:hAnsiTheme="majorBidi" w:cstheme="majorBidi"/>
-          <w:sz w:val="24"/>
-          <w:szCs w:val="24"/>
-        </w:rPr>
-        <w:t>.</w:t>
-      </w:r>
-      <w:r>
-        <w:rPr>
-          <w:rFonts w:asciiTheme="majorBidi" w:hAnsiTheme="majorBidi" w:cstheme="majorBidi"/>
-          <w:sz w:val="24"/>
-          <w:szCs w:val="24"/>
-        </w:rPr>
-        <w:t xml:space="preserve"> Everything is organized, structured, and named well</w:t>
-      </w:r>
-      <w:r>
-        <w:rPr>
-          <w:rFonts w:asciiTheme="majorBidi" w:hAnsiTheme="majorBidi" w:cstheme="majorBidi"/>
-          <w:sz w:val="24"/>
-          <w:szCs w:val="24"/>
-        </w:rPr>
-        <w:t>.</w:t>
-      </w:r>
-    </w:p>
-    <w:p>
-      <w:pPr>
-        <w:spacing w:line="360" w:lineRule="auto"/>
-        <w:rPr>
-          <w:rFonts w:asciiTheme="majorBidi" w:hAnsiTheme="majorBidi" w:cstheme="majorBidi"/>
-          <w:sz w:val="24"/>
-          <w:szCs w:val="24"/>
-        </w:rPr>
-      </w:pPr>
-    </w:p>
-    <w:p>
-      <w:pPr>
-        <w:spacing w:line="360" w:lineRule="auto"/>
-        <w:rPr>
-          <w:rFonts w:asciiTheme="majorBidi" w:hAnsiTheme="majorBidi" w:cstheme="majorBidi"/>
-          <w:sz w:val="24"/>
-          <w:szCs w:val="24"/>
-          <w:lang w:bidi="ar-QA"/>
-        </w:rPr>
-      </w:pPr>
-      <w:r>
-        <w:rPr>
-          <w:rFonts w:asciiTheme="majorBidi" w:hAnsiTheme="majorBidi" w:cstheme="majorBidi"/>
-          <w:sz w:val="24"/>
-          <w:szCs w:val="24"/>
-        </w:rPr>
-        <w:t xml:space="preserve">One of </w:t>
-      </w:r>
-      <w:r>
-        <w:rPr>
-          <w:rFonts w:asciiTheme="majorBidi" w:hAnsiTheme="majorBidi" w:cstheme="majorBidi"/>
-          <w:sz w:val="24"/>
-          <w:szCs w:val="24"/>
-        </w:rPr>
-        <w:t xml:space="preserve">challenges </w:t>
-      </w:r>
-      <w:r>
-        <w:rPr>
-          <w:rFonts w:asciiTheme="majorBidi" w:hAnsiTheme="majorBidi" w:cstheme="majorBidi"/>
-          <w:sz w:val="24"/>
-          <w:szCs w:val="24"/>
-        </w:rPr>
-        <w:t xml:space="preserve">that I </w:t>
-      </w:r>
-      <w:r>
-        <w:rPr>
-          <w:rFonts w:asciiTheme="majorBidi" w:hAnsiTheme="majorBidi" w:cstheme="majorBidi"/>
-          <w:sz w:val="24"/>
-          <w:szCs w:val="24"/>
-        </w:rPr>
-        <w:t>have faced</w:t>
-      </w:r>
-      <w:r>
-        <w:rPr>
-          <w:rFonts w:asciiTheme="majorBidi" w:hAnsiTheme="majorBidi" w:cstheme="majorBidi"/>
-          <w:sz w:val="24"/>
-          <w:szCs w:val="24"/>
-        </w:rPr>
-        <w:t xml:space="preserve"> is how to </w:t>
-      </w:r>
-      <w:r>
-        <w:rPr>
-          <w:rFonts w:asciiTheme="majorBidi" w:hAnsiTheme="majorBidi" w:cstheme="majorBidi"/>
-          <w:sz w:val="24"/>
-          <w:szCs w:val="24"/>
-        </w:rPr>
-        <w:t>set</w:t>
-      </w:r>
-      <w:r>
-        <w:rPr>
-          <w:rFonts w:asciiTheme="majorBidi" w:hAnsiTheme="majorBidi" w:cstheme="majorBidi"/>
-          <w:sz w:val="24"/>
-          <w:szCs w:val="24"/>
-        </w:rPr>
-        <w:t xml:space="preserve"> the best values </w:t>
-      </w:r>
-      <w:r>
-        <w:rPr>
-          <w:rFonts w:asciiTheme="majorBidi" w:hAnsiTheme="majorBidi" w:cstheme="majorBidi"/>
-          <w:sz w:val="24"/>
-          <w:szCs w:val="24"/>
-        </w:rPr>
-        <w:t>for</w:t>
-      </w:r>
-      <w:r>
-        <w:rPr>
-          <w:rFonts w:asciiTheme="majorBidi" w:hAnsiTheme="majorBidi" w:cstheme="majorBidi"/>
-          <w:sz w:val="24"/>
-          <w:szCs w:val="24"/>
-        </w:rPr>
-        <w:t xml:space="preserve"> the equation of point light, that balance between the light </w:t>
-      </w:r>
-      <w:r>
-        <w:rPr>
-          <w:rFonts w:asciiTheme="majorBidi" w:hAnsiTheme="majorBidi" w:cstheme="majorBidi"/>
-          <w:sz w:val="24"/>
-          <w:szCs w:val="24"/>
-        </w:rPr>
-        <w:t>Intensity</w:t>
-      </w:r>
-      <w:r>
-        <w:rPr>
-          <w:rFonts w:asciiTheme="majorBidi" w:hAnsiTheme="majorBidi" w:cstheme="majorBidi"/>
-          <w:sz w:val="24"/>
-          <w:szCs w:val="24"/>
-        </w:rPr>
-        <w:t>, and how far the ray can go</w:t>
-      </w:r>
-      <w:r>
-        <w:rPr>
-          <w:rFonts w:asciiTheme="majorBidi" w:hAnsiTheme="majorBidi" w:cstheme="majorBidi"/>
-          <w:sz w:val="24"/>
-          <w:szCs w:val="24"/>
-        </w:rPr>
-        <w:t xml:space="preserve"> -r-</w:t>
-      </w:r>
-      <w:r>
-        <w:rPr>
-          <w:rFonts w:asciiTheme="majorBidi" w:hAnsiTheme="majorBidi" w:cstheme="majorBidi"/>
-          <w:sz w:val="24"/>
-          <w:szCs w:val="24"/>
-        </w:rPr>
-        <w:t xml:space="preserve"> (to reach the far way planets and light them).</w:t>
-      </w:r>
-      <w:r>
-        <w:rPr>
-          <w:rFonts w:asciiTheme="majorBidi" w:hAnsiTheme="majorBidi" w:cstheme="majorBidi"/>
-          <w:sz w:val="24"/>
-          <w:szCs w:val="24"/>
-        </w:rPr>
-        <w:t xml:space="preserve"> However </w:t>
+          <w:noProof/>
+        </w:rPr>
+        <w:t>Running</w:t>
       </w:r>
     </w:p>
     <w:sectPr>
-      <w:footerReference w:type="default" r:id="rId8"/>
+      <w:footerReference w:type="default" r:id="rId9"/>
       <w:pgSz w:w="12240" w:h="15840"/>
       <w:pgMar w:top="1440" w:right="1440" w:bottom="1440" w:left="1440" w:header="720" w:footer="720" w:gutter="0"/>
       <w:pgBorders w:offsetFrom="page">
@@ -2163,6 +2218,37 @@
       <w:u w:val="single"/>
     </w:rPr>
   </w:style>
+  <w:style w:type="character" w:styleId="UnresolvedMention">
+    <w:name w:val="Unresolved Mention"/>
+    <w:basedOn w:val="DefaultParagraphFont"/>
+    <w:uiPriority w:val="99"/>
+    <w:semiHidden/>
+    <w:unhideWhenUsed/>
+    <w:rsid w:val="00EB0605"/>
+    <w:rPr>
+      <w:color w:val="605E5C"/>
+      <w:shd w:val="clear" w:color="auto" w:fill="E1DFDD"/>
+    </w:rPr>
+  </w:style>
+  <w:style w:type="paragraph" w:styleId="Caption">
+    <w:name w:val="caption"/>
+    <w:basedOn w:val="Normal"/>
+    <w:next w:val="Normal"/>
+    <w:uiPriority w:val="35"/>
+    <w:unhideWhenUsed/>
+    <w:qFormat/>
+    <w:rsid w:val="00CA56F9"/>
+    <w:pPr>
+      <w:spacing w:after="200" w:line="240" w:lineRule="auto"/>
+    </w:pPr>
+    <w:rPr>
+      <w:i/>
+      <w:iCs/>
+      <w:color w:val="44546A" w:themeColor="text2"/>
+      <w:sz w:val="18"/>
+      <w:szCs w:val="18"/>
+    </w:rPr>
+  </w:style>
 </w:styles>
 </file>
 

</xml_diff>